<commit_message>
Updated docs to include Novelty tasks details
</commit_message>
<xml_diff>
--- a/WOLVES_PsychReview_2021/Documentation.docx
+++ b/WOLVES_PsychReview_2021/Documentation.docx
@@ -1233,14 +1233,7 @@
           <w:i/>
           <w:iCs/>
         </w:rPr>
-        <w:t>gui-</w:t>
-      </w:r>
-      <w:r>
-        <w:rPr>
-          <w:i/>
-          <w:iCs/>
-        </w:rPr>
-        <w:t>speed</w:t>
+        <w:t>gui-speed</w:t>
       </w:r>
       <w:r>
         <w:t xml:space="preserve"> </w:t>
@@ -1307,7 +1300,19 @@
         <w:jc w:val="both"/>
       </w:pPr>
       <w:r>
-        <w:t>Enable noise parameters to run baby novelty tasks, Mather_Schafer_HoustonPrice_2011 and Mather_Plunkett_2012 tasks [Child Dev SRCD, target journal]. Uncomment lines 31 and 32.</w:t>
+        <w:t>Enable noise parameters to run baby novelty tasks, Mather_Schafer_HoustonPrice_2011 and Mather_Plunkett_2012 tasks [Child Dev SRCD, target journal]. Uncomment lines 3</w:t>
+      </w:r>
+      <w:r>
+        <w:t>2</w:t>
+      </w:r>
+      <w:r>
+        <w:t xml:space="preserve"> and 3</w:t>
+      </w:r>
+      <w:r>
+        <w:t>3</w:t>
+      </w:r>
+      <w:r>
+        <w:t>.</w:t>
       </w:r>
     </w:p>
     <w:p>
@@ -1355,7 +1360,13 @@
         <w:rPr>
           <w:i/>
         </w:rPr>
-        <w:t>37</w:t>
+        <w:t>3</w:t>
+      </w:r>
+      <w:r>
+        <w:rPr>
+          <w:i/>
+        </w:rPr>
+        <w:t>8</w:t>
       </w:r>
       <w:r>
         <w:t xml:space="preserve"> in </w:t>
@@ -1395,7 +1406,10 @@
         <w:t xml:space="preserve"> (around line </w:t>
       </w:r>
       <w:r>
-        <w:t>35</w:t>
+        <w:t>3</w:t>
+      </w:r>
+      <w:r>
+        <w:t>6</w:t>
       </w:r>
       <w:r>
         <w:t xml:space="preserve"> in file)</w:t>
@@ -4375,7 +4389,163 @@
                 <w:szCs w:val="20"/>
                 <w:lang w:val="en-US"/>
               </w:rPr>
-              <w:t>taskvar = 1</w:t>
+              <w:t>taskvar = 14</w:t>
+            </w:r>
+            <w:r>
+              <w:rPr>
+                <w:rFonts w:ascii="Calibri" w:eastAsia="Times New Roman" w:hAnsi="Calibri" w:cs="Calibri"/>
+                <w:lang w:val="en-US"/>
+              </w:rPr>
+              <w:t>)</w:t>
+            </w:r>
+          </w:p>
+          <w:p>
+            <w:pPr>
+              <w:spacing w:after="0" w:line="240" w:lineRule="auto"/>
+              <w:rPr>
+                <w:rFonts w:ascii="Consolas" w:eastAsia="Times New Roman" w:hAnsi="Consolas" w:cs="Times New Roman"/>
+                <w:sz w:val="20"/>
+                <w:szCs w:val="20"/>
+                <w:lang w:eastAsia="en-GB"/>
+              </w:rPr>
+            </w:pPr>
+            <w:r>
+              <w:rPr>
+                <w:rFonts w:ascii="Consolas" w:eastAsia="Times New Roman" w:hAnsi="Consolas" w:cs="Times New Roman"/>
+                <w:sz w:val="20"/>
+                <w:szCs w:val="20"/>
+                <w:lang w:eastAsia="en-GB"/>
+              </w:rPr>
+              <w:t xml:space="preserve">Enable noise parameters in </w:t>
+            </w:r>
+            <w:r>
+              <w:rPr>
+                <w:i/>
+              </w:rPr>
+              <w:t>XSIT_Manual_run</w:t>
+            </w:r>
+            <w:r>
+              <w:rPr>
+                <w:rFonts w:ascii="Consolas" w:eastAsia="Times New Roman" w:hAnsi="Consolas" w:cs="Times New Roman"/>
+                <w:sz w:val="20"/>
+                <w:szCs w:val="20"/>
+                <w:lang w:eastAsia="en-GB"/>
+              </w:rPr>
+              <w:t xml:space="preserve"> file at line</w:t>
+            </w:r>
+            <w:r>
+              <w:rPr>
+                <w:rFonts w:ascii="Consolas" w:eastAsia="Times New Roman" w:hAnsi="Consolas" w:cs="Times New Roman"/>
+                <w:sz w:val="20"/>
+                <w:szCs w:val="20"/>
+                <w:lang w:eastAsia="en-GB"/>
+              </w:rPr>
+              <w:t xml:space="preserve"> 3</w:t>
+            </w:r>
+            <w:r>
+              <w:rPr>
+                <w:rFonts w:ascii="Consolas" w:eastAsia="Times New Roman" w:hAnsi="Consolas" w:cs="Times New Roman"/>
+                <w:sz w:val="20"/>
+                <w:szCs w:val="20"/>
+                <w:lang w:eastAsia="en-GB"/>
+              </w:rPr>
+              <w:t>2</w:t>
+            </w:r>
+            <w:r>
+              <w:rPr>
+                <w:rFonts w:ascii="Consolas" w:eastAsia="Times New Roman" w:hAnsi="Consolas" w:cs="Times New Roman"/>
+                <w:sz w:val="20"/>
+                <w:szCs w:val="20"/>
+                <w:lang w:eastAsia="en-GB"/>
+              </w:rPr>
+              <w:t>,3</w:t>
+            </w:r>
+            <w:r>
+              <w:rPr>
+                <w:rFonts w:ascii="Consolas" w:eastAsia="Times New Roman" w:hAnsi="Consolas" w:cs="Times New Roman"/>
+                <w:sz w:val="20"/>
+                <w:szCs w:val="20"/>
+                <w:lang w:eastAsia="en-GB"/>
+              </w:rPr>
+              <w:t>3</w:t>
+            </w:r>
+            <w:r>
+              <w:rPr>
+                <w:rFonts w:ascii="Consolas" w:eastAsia="Times New Roman" w:hAnsi="Consolas" w:cs="Times New Roman"/>
+                <w:sz w:val="20"/>
+                <w:szCs w:val="20"/>
+                <w:lang w:eastAsia="en-GB"/>
+              </w:rPr>
+              <w:t>.</w:t>
+            </w:r>
+          </w:p>
+          <w:p>
+            <w:pPr>
+              <w:spacing w:after="0" w:line="276" w:lineRule="auto"/>
+              <w:rPr>
+                <w:rFonts w:ascii="Calibri" w:eastAsia="Times New Roman" w:hAnsi="Calibri" w:cs="Calibri"/>
+                <w:lang w:val="en-US"/>
+              </w:rPr>
+            </w:pPr>
+            <w:r>
+              <w:rPr>
+                <w:rFonts w:ascii="Calibri" w:eastAsia="Times New Roman" w:hAnsi="Calibri" w:cs="Calibri"/>
+                <w:lang w:val="en-US"/>
+              </w:rPr>
+              <w:t>Two</w:t>
+            </w:r>
+            <w:r>
+              <w:rPr>
+                <w:rFonts w:ascii="Calibri" w:eastAsia="Times New Roman" w:hAnsi="Calibri" w:cs="Calibri"/>
+                <w:lang w:val="en-US"/>
+              </w:rPr>
+              <w:t xml:space="preserve"> separate sims are needed of this task corresponding to </w:t>
+            </w:r>
+            <w:r>
+              <w:rPr>
+                <w:rFonts w:ascii="Calibri" w:eastAsia="Times New Roman" w:hAnsi="Calibri" w:cs="Calibri"/>
+                <w:lang w:val="en-US"/>
+              </w:rPr>
+              <w:t>each</w:t>
+            </w:r>
+            <w:r>
+              <w:rPr>
+                <w:rFonts w:ascii="Calibri" w:eastAsia="Times New Roman" w:hAnsi="Calibri" w:cs="Calibri"/>
+                <w:lang w:val="en-US"/>
+              </w:rPr>
+              <w:t xml:space="preserve"> age group</w:t>
+            </w:r>
+            <w:r>
+              <w:rPr>
+                <w:rFonts w:ascii="Calibri" w:eastAsia="Times New Roman" w:hAnsi="Calibri" w:cs="Calibri"/>
+                <w:lang w:val="en-US"/>
+              </w:rPr>
+              <w:t xml:space="preserve">, one for silent condition, </w:t>
+            </w:r>
+          </w:p>
+          <w:p>
+            <w:pPr>
+              <w:spacing w:after="0" w:line="240" w:lineRule="auto"/>
+              <w:rPr>
+                <w:rFonts w:ascii="Calibri" w:eastAsia="Times New Roman" w:hAnsi="Calibri" w:cs="Calibri"/>
+                <w:lang w:val="en-US"/>
+              </w:rPr>
+            </w:pPr>
+            <w:r>
+              <w:rPr>
+                <w:rFonts w:ascii="Calibri" w:eastAsia="Times New Roman" w:hAnsi="Calibri" w:cs="Calibri"/>
+                <w:lang w:val="en-US"/>
+              </w:rPr>
+              <w:t xml:space="preserve"> </w:t>
+            </w:r>
+            <w:r>
+              <w:rPr>
+                <w:rFonts w:ascii="Consolas" w:eastAsia="Times New Roman" w:hAnsi="Consolas" w:cs="Times New Roman"/>
+                <w:sz w:val="20"/>
+                <w:szCs w:val="20"/>
+                <w:lang w:eastAsia="en-GB"/>
+              </w:rPr>
+              <w:t xml:space="preserve">(use </w:t>
             </w:r>
             <w:r>
               <w:rPr>
@@ -4385,136 +4555,33 @@
                 <w:szCs w:val="20"/>
                 <w:lang w:val="en-US"/>
               </w:rPr>
-              <w:t>4</w:t>
-            </w:r>
-            <w:r>
-              <w:rPr>
-                <w:rFonts w:ascii="Calibri" w:eastAsia="Times New Roman" w:hAnsi="Calibri" w:cs="Calibri"/>
-                <w:lang w:val="en-US"/>
-              </w:rPr>
-              <w:t>)</w:t>
-            </w:r>
-          </w:p>
-          <w:p>
-            <w:pPr>
-              <w:spacing w:after="0" w:line="240" w:lineRule="auto"/>
+              <w:t>Labelling_condition_ON</w:t>
+            </w:r>
+            <w:r>
+              <w:rPr>
+                <w:rFonts w:ascii="Courier New" w:hAnsi="Courier New" w:cs="Courier New"/>
+                <w:color w:val="000000"/>
+                <w:sz w:val="20"/>
+                <w:szCs w:val="20"/>
+                <w:lang w:val="en-US"/>
+              </w:rPr>
+              <w:t xml:space="preserve">= 0, </w:t>
+            </w:r>
+            <w:r>
+              <w:rPr>
+                <w:rFonts w:ascii="Calibri" w:eastAsia="Times New Roman" w:hAnsi="Calibri" w:cs="Calibri"/>
+                <w:lang w:val="en-US"/>
+              </w:rPr>
+              <w:t xml:space="preserve">at line 107) and another for labelling condition </w:t>
+            </w:r>
+            <w:r>
               <w:rPr>
                 <w:rFonts w:ascii="Consolas" w:eastAsia="Times New Roman" w:hAnsi="Consolas" w:cs="Times New Roman"/>
                 <w:sz w:val="20"/>
                 <w:szCs w:val="20"/>
                 <w:lang w:eastAsia="en-GB"/>
               </w:rPr>
-            </w:pPr>
-            <w:r>
-              <w:rPr>
-                <w:rFonts w:ascii="Consolas" w:eastAsia="Times New Roman" w:hAnsi="Consolas" w:cs="Times New Roman"/>
-                <w:sz w:val="20"/>
-                <w:szCs w:val="20"/>
-                <w:lang w:eastAsia="en-GB"/>
-              </w:rPr>
-              <w:t xml:space="preserve">Enable noise parameters in </w:t>
-            </w:r>
-            <w:r>
-              <w:rPr>
-                <w:i/>
-              </w:rPr>
-              <w:t>XSIT_Manual_run</w:t>
-            </w:r>
-            <w:r>
-              <w:rPr>
-                <w:rFonts w:ascii="Consolas" w:eastAsia="Times New Roman" w:hAnsi="Consolas" w:cs="Times New Roman"/>
-                <w:sz w:val="20"/>
-                <w:szCs w:val="20"/>
-                <w:lang w:eastAsia="en-GB"/>
-              </w:rPr>
-              <w:t xml:space="preserve"> file at line</w:t>
-            </w:r>
-            <w:r>
-              <w:rPr>
-                <w:rFonts w:ascii="Consolas" w:eastAsia="Times New Roman" w:hAnsi="Consolas" w:cs="Times New Roman"/>
-                <w:sz w:val="20"/>
-                <w:szCs w:val="20"/>
-                <w:lang w:eastAsia="en-GB"/>
-              </w:rPr>
-              <w:t xml:space="preserve"> 31,32.</w:t>
-            </w:r>
-          </w:p>
-          <w:p>
-            <w:pPr>
-              <w:spacing w:after="0" w:line="276" w:lineRule="auto"/>
-              <w:rPr>
-                <w:rFonts w:ascii="Calibri" w:eastAsia="Times New Roman" w:hAnsi="Calibri" w:cs="Calibri"/>
-                <w:lang w:val="en-US"/>
-              </w:rPr>
-            </w:pPr>
-            <w:r>
-              <w:rPr>
-                <w:rFonts w:ascii="Calibri" w:eastAsia="Times New Roman" w:hAnsi="Calibri" w:cs="Calibri"/>
-                <w:lang w:val="en-US"/>
-              </w:rPr>
-              <w:t>Two</w:t>
-            </w:r>
-            <w:r>
-              <w:rPr>
-                <w:rFonts w:ascii="Calibri" w:eastAsia="Times New Roman" w:hAnsi="Calibri" w:cs="Calibri"/>
-                <w:lang w:val="en-US"/>
-              </w:rPr>
-              <w:t xml:space="preserve"> separate sims are needed of this task corresponding to </w:t>
-            </w:r>
-            <w:r>
-              <w:rPr>
-                <w:rFonts w:ascii="Calibri" w:eastAsia="Times New Roman" w:hAnsi="Calibri" w:cs="Calibri"/>
-                <w:lang w:val="en-US"/>
-              </w:rPr>
-              <w:t>each</w:t>
-            </w:r>
-            <w:r>
-              <w:rPr>
-                <w:rFonts w:ascii="Calibri" w:eastAsia="Times New Roman" w:hAnsi="Calibri" w:cs="Calibri"/>
-                <w:lang w:val="en-US"/>
-              </w:rPr>
-              <w:t xml:space="preserve"> age group</w:t>
-            </w:r>
-            <w:r>
-              <w:rPr>
-                <w:rFonts w:ascii="Calibri" w:eastAsia="Times New Roman" w:hAnsi="Calibri" w:cs="Calibri"/>
-                <w:lang w:val="en-US"/>
-              </w:rPr>
-              <w:t xml:space="preserve">, one for silent condition, </w:t>
-            </w:r>
-          </w:p>
-          <w:p>
-            <w:pPr>
-              <w:spacing w:after="0" w:line="240" w:lineRule="auto"/>
-              <w:rPr>
-                <w:rFonts w:ascii="Calibri" w:eastAsia="Times New Roman" w:hAnsi="Calibri" w:cs="Calibri"/>
-                <w:lang w:val="en-US"/>
-              </w:rPr>
-            </w:pPr>
-            <w:r>
-              <w:rPr>
-                <w:rFonts w:ascii="Calibri" w:eastAsia="Times New Roman" w:hAnsi="Calibri" w:cs="Calibri"/>
-                <w:lang w:val="en-US"/>
-              </w:rPr>
-              <w:t xml:space="preserve"> </w:t>
-            </w:r>
-            <w:r>
-              <w:rPr>
-                <w:rFonts w:ascii="Consolas" w:eastAsia="Times New Roman" w:hAnsi="Consolas" w:cs="Times New Roman"/>
-                <w:sz w:val="20"/>
-                <w:szCs w:val="20"/>
-                <w:lang w:eastAsia="en-GB"/>
-              </w:rPr>
-              <w:t>(</w:t>
-            </w:r>
-            <w:r>
-              <w:rPr>
-                <w:rFonts w:ascii="Consolas" w:eastAsia="Times New Roman" w:hAnsi="Consolas" w:cs="Times New Roman"/>
-                <w:sz w:val="20"/>
-                <w:szCs w:val="20"/>
-                <w:lang w:eastAsia="en-GB"/>
-              </w:rPr>
-              <w:t xml:space="preserve">use </w:t>
+              <w:t xml:space="preserve">(use </w:t>
             </w:r>
             <w:r>
               <w:rPr>
@@ -4534,70 +4601,7 @@
                 <w:szCs w:val="20"/>
                 <w:lang w:val="en-US"/>
               </w:rPr>
-              <w:t xml:space="preserve">= </w:t>
-            </w:r>
-            <w:r>
-              <w:rPr>
-                <w:rFonts w:ascii="Courier New" w:hAnsi="Courier New" w:cs="Courier New"/>
-                <w:color w:val="000000"/>
-                <w:sz w:val="20"/>
-                <w:szCs w:val="20"/>
-                <w:lang w:val="en-US"/>
-              </w:rPr>
-              <w:t xml:space="preserve">0, </w:t>
-            </w:r>
-            <w:r>
-              <w:rPr>
-                <w:rFonts w:ascii="Calibri" w:eastAsia="Times New Roman" w:hAnsi="Calibri" w:cs="Calibri"/>
-                <w:lang w:val="en-US"/>
-              </w:rPr>
-              <w:t>at line 107)</w:t>
-            </w:r>
-            <w:r>
-              <w:rPr>
-                <w:rFonts w:ascii="Calibri" w:eastAsia="Times New Roman" w:hAnsi="Calibri" w:cs="Calibri"/>
-                <w:lang w:val="en-US"/>
-              </w:rPr>
-              <w:t xml:space="preserve"> and another for labelling condition </w:t>
-            </w:r>
-            <w:r>
-              <w:rPr>
-                <w:rFonts w:ascii="Consolas" w:eastAsia="Times New Roman" w:hAnsi="Consolas" w:cs="Times New Roman"/>
-                <w:sz w:val="20"/>
-                <w:szCs w:val="20"/>
-                <w:lang w:eastAsia="en-GB"/>
-              </w:rPr>
-              <w:t xml:space="preserve">(use </w:t>
-            </w:r>
-            <w:r>
-              <w:rPr>
-                <w:rFonts w:ascii="Courier New" w:hAnsi="Courier New" w:cs="Courier New"/>
-                <w:color w:val="000000"/>
-                <w:sz w:val="20"/>
-                <w:szCs w:val="20"/>
-                <w:lang w:val="en-US"/>
-              </w:rPr>
-              <w:t>Labelling_condition_ON</w:t>
-            </w:r>
-            <w:r>
-              <w:rPr>
-                <w:rFonts w:ascii="Courier New" w:hAnsi="Courier New" w:cs="Courier New"/>
-                <w:color w:val="000000"/>
-                <w:sz w:val="20"/>
-                <w:szCs w:val="20"/>
-                <w:lang w:val="en-US"/>
-              </w:rPr>
-              <w:t xml:space="preserve">= </w:t>
-            </w:r>
-            <w:r>
-              <w:rPr>
-                <w:rFonts w:ascii="Courier New" w:hAnsi="Courier New" w:cs="Courier New"/>
-                <w:color w:val="000000"/>
-                <w:sz w:val="20"/>
-                <w:szCs w:val="20"/>
-                <w:lang w:val="en-US"/>
-              </w:rPr>
-              <w:t>1</w:t>
+              <w:t>= 1</w:t>
             </w:r>
             <w:r>
               <w:rPr>
@@ -4735,72 +4739,23 @@
                 <w:rFonts w:ascii="Calibri" w:eastAsia="Times New Roman" w:hAnsi="Calibri" w:cs="Calibri"/>
                 <w:lang w:val="en-US"/>
               </w:rPr>
-              <w:t>15</w:t>
-            </w:r>
-            <w:r>
-              <w:rPr>
-                <w:rFonts w:ascii="Calibri" w:eastAsia="Times New Roman" w:hAnsi="Calibri" w:cs="Calibri"/>
-                <w:lang w:val="en-US"/>
-              </w:rPr>
-              <w:t>-1</w:t>
-            </w:r>
-            <w:r>
-              <w:rPr>
-                <w:rFonts w:ascii="Calibri" w:eastAsia="Times New Roman" w:hAnsi="Calibri" w:cs="Calibri"/>
-                <w:lang w:val="en-US"/>
-              </w:rPr>
-              <w:t>9</w:t>
-            </w:r>
-            <w:r>
-              <w:rPr>
-                <w:rFonts w:ascii="Calibri" w:eastAsia="Times New Roman" w:hAnsi="Calibri" w:cs="Calibri"/>
-                <w:lang w:val="en-US"/>
-              </w:rPr>
-              <w:t xml:space="preserve"> month [</w:t>
-            </w:r>
-            <w:r>
-              <w:rPr>
-                <w:rFonts w:ascii="Calibri" w:eastAsia="Times New Roman" w:hAnsi="Calibri" w:cs="Calibri"/>
-                <w:lang w:val="en-US"/>
-              </w:rPr>
-              <w:t>Older</w:t>
-            </w:r>
-            <w:r>
-              <w:rPr>
-                <w:rFonts w:ascii="Calibri" w:eastAsia="Times New Roman" w:hAnsi="Calibri" w:cs="Calibri"/>
-                <w:lang w:val="en-US"/>
-              </w:rPr>
-              <w:t xml:space="preserve">]: </w:t>
-            </w:r>
-          </w:p>
-          <w:p>
-            <w:pPr>
-              <w:spacing w:after="0" w:line="276" w:lineRule="auto"/>
-              <w:rPr>
-                <w:rFonts w:ascii="Calibri" w:eastAsia="Times New Roman" w:hAnsi="Calibri" w:cs="Calibri"/>
-                <w:lang w:val="en-US"/>
-              </w:rPr>
-            </w:pPr>
-            <w:r>
-              <w:rPr>
-                <w:rFonts w:ascii="Calibri" w:eastAsia="Times New Roman" w:hAnsi="Calibri" w:cs="Calibri"/>
-                <w:lang w:val="en-US"/>
-              </w:rPr>
-              <w:t xml:space="preserve">(tau_Build = 1200, tau_Decay = </w:t>
-            </w:r>
-            <w:r>
-              <w:rPr>
-                <w:rFonts w:ascii="Calibri" w:eastAsia="Times New Roman" w:hAnsi="Calibri" w:cs="Calibri"/>
-                <w:lang w:val="en-US"/>
-              </w:rPr>
-              <w:t>450</w:t>
-            </w:r>
-            <w:r>
-              <w:rPr>
-                <w:rFonts w:ascii="Calibri" w:eastAsia="Times New Roman" w:hAnsi="Calibri" w:cs="Calibri"/>
-                <w:lang w:val="en-US"/>
-              </w:rPr>
-              <w:t>0)</w:t>
+              <w:t xml:space="preserve">15-19 month [Older]: </w:t>
+            </w:r>
+          </w:p>
+          <w:p>
+            <w:pPr>
+              <w:spacing w:after="0" w:line="276" w:lineRule="auto"/>
+              <w:rPr>
+                <w:rFonts w:ascii="Calibri" w:eastAsia="Times New Roman" w:hAnsi="Calibri" w:cs="Calibri"/>
+                <w:lang w:val="en-US"/>
+              </w:rPr>
+            </w:pPr>
+            <w:r>
+              <w:rPr>
+                <w:rFonts w:ascii="Calibri" w:eastAsia="Times New Roman" w:hAnsi="Calibri" w:cs="Calibri"/>
+                <w:lang w:val="en-US"/>
+              </w:rPr>
+              <w:t>(tau_Build = 1200, tau_Decay = 4500)</w:t>
             </w:r>
           </w:p>
           <w:p>
@@ -4984,68 +4939,88 @@
                 <w:szCs w:val="20"/>
                 <w:lang w:val="en-US"/>
               </w:rPr>
-              <w:t>taskvar = 1</w:t>
-            </w:r>
-            <w:r>
-              <w:rPr>
-                <w:rFonts w:ascii="Courier New" w:hAnsi="Courier New" w:cs="Courier New"/>
-                <w:color w:val="000000"/>
+              <w:t>taskvar = 15</w:t>
+            </w:r>
+            <w:r>
+              <w:rPr>
+                <w:rFonts w:ascii="Calibri" w:eastAsia="Times New Roman" w:hAnsi="Calibri" w:cs="Calibri"/>
+                <w:lang w:val="en-US"/>
+              </w:rPr>
+              <w:t xml:space="preserve">) </w:t>
+            </w:r>
+          </w:p>
+          <w:p>
+            <w:pPr>
+              <w:spacing w:after="0" w:line="240" w:lineRule="auto"/>
+              <w:rPr>
+                <w:rFonts w:ascii="Consolas" w:eastAsia="Times New Roman" w:hAnsi="Consolas" w:cs="Times New Roman"/>
                 <w:sz w:val="20"/>
                 <w:szCs w:val="20"/>
-                <w:lang w:val="en-US"/>
-              </w:rPr>
-              <w:t>5</w:t>
-            </w:r>
-            <w:r>
-              <w:rPr>
-                <w:rFonts w:ascii="Calibri" w:eastAsia="Times New Roman" w:hAnsi="Calibri" w:cs="Calibri"/>
-                <w:lang w:val="en-US"/>
-              </w:rPr>
-              <w:t>)</w:t>
-            </w:r>
-            <w:r>
-              <w:rPr>
-                <w:rFonts w:ascii="Calibri" w:eastAsia="Times New Roman" w:hAnsi="Calibri" w:cs="Calibri"/>
-                <w:lang w:val="en-US"/>
-              </w:rPr>
-              <w:t xml:space="preserve"> and memory parameters </w:t>
-            </w:r>
-          </w:p>
-          <w:p>
-            <w:pPr>
-              <w:spacing w:after="0" w:line="276" w:lineRule="auto"/>
-              <w:rPr>
-                <w:rFonts w:ascii="Calibri" w:eastAsia="Times New Roman" w:hAnsi="Calibri" w:cs="Calibri"/>
-                <w:lang w:val="en-US"/>
-              </w:rPr>
-            </w:pPr>
-            <w:r>
-              <w:rPr>
-                <w:rFonts w:ascii="Calibri" w:eastAsia="Times New Roman" w:hAnsi="Calibri" w:cs="Calibri"/>
-                <w:lang w:val="en-US"/>
-              </w:rPr>
-              <w:t xml:space="preserve">(tau_Build = 1200, tau_Decay = </w:t>
-            </w:r>
-            <w:r>
-              <w:rPr>
-                <w:rFonts w:ascii="Calibri" w:eastAsia="Times New Roman" w:hAnsi="Calibri" w:cs="Calibri"/>
-                <w:lang w:val="en-US"/>
-              </w:rPr>
-              <w:t>8000</w:t>
-            </w:r>
-            <w:r>
-              <w:rPr>
-                <w:rFonts w:ascii="Calibri" w:eastAsia="Times New Roman" w:hAnsi="Calibri" w:cs="Calibri"/>
-                <w:lang w:val="en-US"/>
-              </w:rPr>
-              <w:t>)</w:t>
-            </w:r>
-            <w:r>
-              <w:rPr>
-                <w:rFonts w:ascii="Calibri" w:eastAsia="Times New Roman" w:hAnsi="Calibri" w:cs="Calibri"/>
-                <w:lang w:val="en-US"/>
-              </w:rPr>
-              <w:t xml:space="preserve"> </w:t>
+                <w:lang w:eastAsia="en-GB"/>
+              </w:rPr>
+            </w:pPr>
+            <w:r>
+              <w:rPr>
+                <w:rFonts w:ascii="Consolas" w:eastAsia="Times New Roman" w:hAnsi="Consolas" w:cs="Times New Roman"/>
+                <w:sz w:val="20"/>
+                <w:szCs w:val="20"/>
+                <w:lang w:eastAsia="en-GB"/>
+              </w:rPr>
+              <w:t xml:space="preserve">Enable noise parameters in </w:t>
+            </w:r>
+            <w:r>
+              <w:rPr>
+                <w:i/>
+              </w:rPr>
+              <w:t>XSIT_Manual_run</w:t>
+            </w:r>
+            <w:r>
+              <w:rPr>
+                <w:rFonts w:ascii="Consolas" w:eastAsia="Times New Roman" w:hAnsi="Consolas" w:cs="Times New Roman"/>
+                <w:sz w:val="20"/>
+                <w:szCs w:val="20"/>
+                <w:lang w:eastAsia="en-GB"/>
+              </w:rPr>
+              <w:t xml:space="preserve"> file at line 32,33</w:t>
+            </w:r>
+          </w:p>
+          <w:p>
+            <w:pPr>
+              <w:spacing w:after="0" w:line="276" w:lineRule="auto"/>
+              <w:rPr>
+                <w:rFonts w:ascii="Calibri" w:eastAsia="Times New Roman" w:hAnsi="Calibri" w:cs="Calibri"/>
+                <w:lang w:val="en-US"/>
+              </w:rPr>
+            </w:pPr>
+            <w:r>
+              <w:rPr>
+                <w:rFonts w:ascii="Calibri" w:eastAsia="Times New Roman" w:hAnsi="Calibri" w:cs="Calibri"/>
+                <w:lang w:val="en-US"/>
+              </w:rPr>
+              <w:t xml:space="preserve">and memory parameters </w:t>
+            </w:r>
+            <w:r>
+              <w:rPr>
+                <w:rFonts w:ascii="Calibri" w:eastAsia="Times New Roman" w:hAnsi="Calibri" w:cs="Calibri"/>
+                <w:lang w:val="en-US"/>
+              </w:rPr>
+              <w:t>are</w:t>
+            </w:r>
+          </w:p>
+          <w:p>
+            <w:pPr>
+              <w:spacing w:after="0" w:line="276" w:lineRule="auto"/>
+              <w:rPr>
+                <w:rFonts w:ascii="Calibri" w:eastAsia="Times New Roman" w:hAnsi="Calibri" w:cs="Calibri"/>
+                <w:lang w:val="en-US"/>
+              </w:rPr>
+            </w:pPr>
+            <w:r>
+              <w:rPr>
+                <w:rFonts w:ascii="Calibri" w:eastAsia="Times New Roman" w:hAnsi="Calibri" w:cs="Calibri"/>
+                <w:lang w:val="en-US"/>
+              </w:rPr>
+              <w:t xml:space="preserve">(tau_Build = 1200, tau_Decay = 8000) </w:t>
             </w:r>
           </w:p>
           <w:p>
@@ -5227,14 +5202,7 @@
                 <w:rFonts w:ascii="Calibri" w:eastAsia="Times New Roman" w:hAnsi="Calibri" w:cs="Calibri"/>
                 <w:lang w:val="en-US"/>
               </w:rPr>
-              <w:t xml:space="preserve">) Experiment </w:t>
-            </w:r>
-            <w:r>
-              <w:rPr>
-                <w:rFonts w:ascii="Calibri" w:eastAsia="Times New Roman" w:hAnsi="Calibri" w:cs="Calibri"/>
-                <w:lang w:val="en-US"/>
-              </w:rPr>
-              <w:t>2</w:t>
+              <w:t>) Experiment 2</w:t>
             </w:r>
           </w:p>
         </w:tc>
@@ -5316,7 +5284,119 @@
                 <w:szCs w:val="20"/>
                 <w:lang w:val="en-US"/>
               </w:rPr>
-              <w:t>taskvar = 1</w:t>
+              <w:t>taskvar = 16</w:t>
+            </w:r>
+            <w:r>
+              <w:rPr>
+                <w:rFonts w:ascii="Calibri" w:eastAsia="Times New Roman" w:hAnsi="Calibri" w:cs="Calibri"/>
+                <w:lang w:val="en-US"/>
+              </w:rPr>
+              <w:t>)</w:t>
+            </w:r>
+          </w:p>
+          <w:p>
+            <w:pPr>
+              <w:spacing w:after="0" w:line="240" w:lineRule="auto"/>
+              <w:rPr>
+                <w:rFonts w:ascii="Consolas" w:eastAsia="Times New Roman" w:hAnsi="Consolas" w:cs="Times New Roman"/>
+                <w:sz w:val="20"/>
+                <w:szCs w:val="20"/>
+                <w:lang w:eastAsia="en-GB"/>
+              </w:rPr>
+            </w:pPr>
+            <w:r>
+              <w:rPr>
+                <w:rFonts w:ascii="Consolas" w:eastAsia="Times New Roman" w:hAnsi="Consolas" w:cs="Times New Roman"/>
+                <w:sz w:val="20"/>
+                <w:szCs w:val="20"/>
+                <w:lang w:eastAsia="en-GB"/>
+              </w:rPr>
+              <w:t xml:space="preserve">Enable noise parameters in </w:t>
+            </w:r>
+            <w:r>
+              <w:rPr>
+                <w:i/>
+              </w:rPr>
+              <w:t>XSIT_Manual_run</w:t>
+            </w:r>
+            <w:r>
+              <w:rPr>
+                <w:rFonts w:ascii="Consolas" w:eastAsia="Times New Roman" w:hAnsi="Consolas" w:cs="Times New Roman"/>
+                <w:sz w:val="20"/>
+                <w:szCs w:val="20"/>
+                <w:lang w:eastAsia="en-GB"/>
+              </w:rPr>
+              <w:t xml:space="preserve"> file at line 3</w:t>
+            </w:r>
+            <w:r>
+              <w:rPr>
+                <w:rFonts w:ascii="Consolas" w:eastAsia="Times New Roman" w:hAnsi="Consolas" w:cs="Times New Roman"/>
+                <w:sz w:val="20"/>
+                <w:szCs w:val="20"/>
+                <w:lang w:eastAsia="en-GB"/>
+              </w:rPr>
+              <w:t>2</w:t>
+            </w:r>
+            <w:r>
+              <w:rPr>
+                <w:rFonts w:ascii="Consolas" w:eastAsia="Times New Roman" w:hAnsi="Consolas" w:cs="Times New Roman"/>
+                <w:sz w:val="20"/>
+                <w:szCs w:val="20"/>
+                <w:lang w:eastAsia="en-GB"/>
+              </w:rPr>
+              <w:t>,3</w:t>
+            </w:r>
+            <w:r>
+              <w:rPr>
+                <w:rFonts w:ascii="Consolas" w:eastAsia="Times New Roman" w:hAnsi="Consolas" w:cs="Times New Roman"/>
+                <w:sz w:val="20"/>
+                <w:szCs w:val="20"/>
+                <w:lang w:eastAsia="en-GB"/>
+              </w:rPr>
+              <w:t>3</w:t>
+            </w:r>
+            <w:r>
+              <w:rPr>
+                <w:rFonts w:ascii="Consolas" w:eastAsia="Times New Roman" w:hAnsi="Consolas" w:cs="Times New Roman"/>
+                <w:sz w:val="20"/>
+                <w:szCs w:val="20"/>
+                <w:lang w:eastAsia="en-GB"/>
+              </w:rPr>
+              <w:t>.</w:t>
+            </w:r>
+          </w:p>
+          <w:p>
+            <w:pPr>
+              <w:spacing w:after="0" w:line="276" w:lineRule="auto"/>
+              <w:rPr>
+                <w:rFonts w:ascii="Calibri" w:eastAsia="Times New Roman" w:hAnsi="Calibri" w:cs="Calibri"/>
+                <w:lang w:val="en-US"/>
+              </w:rPr>
+            </w:pPr>
+            <w:r>
+              <w:rPr>
+                <w:rFonts w:ascii="Calibri" w:eastAsia="Times New Roman" w:hAnsi="Calibri" w:cs="Calibri"/>
+                <w:lang w:val="en-US"/>
+              </w:rPr>
+              <w:t xml:space="preserve">Two separate sims are needed of this task corresponding to each age group, one for silent condition, </w:t>
+            </w:r>
+          </w:p>
+          <w:p>
+            <w:pPr>
+              <w:spacing w:after="0" w:line="240" w:lineRule="auto"/>
+              <w:rPr>
+                <w:rFonts w:ascii="Calibri" w:eastAsia="Times New Roman" w:hAnsi="Calibri" w:cs="Calibri"/>
+                <w:lang w:val="en-US"/>
+              </w:rPr>
+            </w:pPr>
+            <w:r>
+              <w:rPr>
+                <w:rFonts w:ascii="Consolas" w:eastAsia="Times New Roman" w:hAnsi="Consolas" w:cs="Times New Roman"/>
+                <w:sz w:val="20"/>
+                <w:szCs w:val="20"/>
+                <w:lang w:eastAsia="en-GB"/>
+              </w:rPr>
+              <w:t xml:space="preserve">(use </w:t>
             </w:r>
             <w:r>
               <w:rPr>
@@ -5326,90 +5406,7 @@
                 <w:szCs w:val="20"/>
                 <w:lang w:val="en-US"/>
               </w:rPr>
-              <w:t>6</w:t>
-            </w:r>
-            <w:r>
-              <w:rPr>
-                <w:rFonts w:ascii="Calibri" w:eastAsia="Times New Roman" w:hAnsi="Calibri" w:cs="Calibri"/>
-                <w:lang w:val="en-US"/>
-              </w:rPr>
-              <w:t>)</w:t>
-            </w:r>
-          </w:p>
-          <w:p>
-            <w:pPr>
-              <w:spacing w:after="0" w:line="240" w:lineRule="auto"/>
-              <w:rPr>
-                <w:rFonts w:ascii="Consolas" w:eastAsia="Times New Roman" w:hAnsi="Consolas" w:cs="Times New Roman"/>
-                <w:sz w:val="20"/>
-                <w:szCs w:val="20"/>
-                <w:lang w:eastAsia="en-GB"/>
-              </w:rPr>
-            </w:pPr>
-            <w:r>
-              <w:rPr>
-                <w:rFonts w:ascii="Consolas" w:eastAsia="Times New Roman" w:hAnsi="Consolas" w:cs="Times New Roman"/>
-                <w:sz w:val="20"/>
-                <w:szCs w:val="20"/>
-                <w:lang w:eastAsia="en-GB"/>
-              </w:rPr>
-              <w:t xml:space="preserve">Enable noise parameters in </w:t>
-            </w:r>
-            <w:r>
-              <w:rPr>
-                <w:i/>
-              </w:rPr>
-              <w:t>XSIT_Manual_run</w:t>
-            </w:r>
-            <w:r>
-              <w:rPr>
-                <w:rFonts w:ascii="Consolas" w:eastAsia="Times New Roman" w:hAnsi="Consolas" w:cs="Times New Roman"/>
-                <w:sz w:val="20"/>
-                <w:szCs w:val="20"/>
-                <w:lang w:eastAsia="en-GB"/>
-              </w:rPr>
-              <w:t xml:space="preserve"> file at line 31,32.</w:t>
-            </w:r>
-          </w:p>
-          <w:p>
-            <w:pPr>
-              <w:spacing w:after="0" w:line="276" w:lineRule="auto"/>
-              <w:rPr>
-                <w:rFonts w:ascii="Calibri" w:eastAsia="Times New Roman" w:hAnsi="Calibri" w:cs="Calibri"/>
-                <w:lang w:val="en-US"/>
-              </w:rPr>
-            </w:pPr>
-            <w:r>
-              <w:rPr>
-                <w:rFonts w:ascii="Calibri" w:eastAsia="Times New Roman" w:hAnsi="Calibri" w:cs="Calibri"/>
-                <w:lang w:val="en-US"/>
-              </w:rPr>
-              <w:t xml:space="preserve">Two separate sims are needed of this task corresponding to each age group, one for silent condition, </w:t>
-            </w:r>
-          </w:p>
-          <w:p>
-            <w:pPr>
-              <w:spacing w:after="0" w:line="240" w:lineRule="auto"/>
-              <w:rPr>
-                <w:rFonts w:ascii="Calibri" w:eastAsia="Times New Roman" w:hAnsi="Calibri" w:cs="Calibri"/>
-                <w:lang w:val="en-US"/>
-              </w:rPr>
-            </w:pPr>
-            <w:r>
-              <w:rPr>
-                <w:rFonts w:ascii="Calibri" w:eastAsia="Times New Roman" w:hAnsi="Calibri" w:cs="Calibri"/>
-                <w:lang w:val="en-US"/>
-              </w:rPr>
-              <w:t xml:space="preserve"> </w:t>
-            </w:r>
-            <w:r>
-              <w:rPr>
-                <w:rFonts w:ascii="Consolas" w:eastAsia="Times New Roman" w:hAnsi="Consolas" w:cs="Times New Roman"/>
-                <w:sz w:val="20"/>
-                <w:szCs w:val="20"/>
-                <w:lang w:eastAsia="en-GB"/>
-              </w:rPr>
-              <w:t xml:space="preserve">(use </w:t>
+              <w:t>Labelling_condition_ON</w:t>
             </w:r>
             <w:r>
               <w:rPr>
@@ -5419,16 +5416,6 @@
                 <w:szCs w:val="20"/>
                 <w:lang w:val="en-US"/>
               </w:rPr>
-              <w:t>Labelling_condition_ON</w:t>
-            </w:r>
-            <w:r>
-              <w:rPr>
-                <w:rFonts w:ascii="Courier New" w:hAnsi="Courier New" w:cs="Courier New"/>
-                <w:color w:val="000000"/>
-                <w:sz w:val="20"/>
-                <w:szCs w:val="20"/>
-                <w:lang w:val="en-US"/>
-              </w:rPr>
               <w:t xml:space="preserve">= 0, </w:t>
             </w:r>
             <w:r>
@@ -5443,7 +5430,7 @@
                 <w:rFonts w:ascii="Calibri" w:eastAsia="Times New Roman" w:hAnsi="Calibri" w:cs="Calibri"/>
                 <w:lang w:val="en-US"/>
               </w:rPr>
-              <w:t>19</w:t>
+              <w:t>21</w:t>
             </w:r>
             <w:r>
               <w:rPr>
@@ -6878,6 +6865,7 @@
   <w:style w:type="character" w:default="1" w:styleId="DefaultParagraphFont">
     <w:name w:val="Default Paragraph Font"/>
     <w:uiPriority w:val="1"/>
+    <w:semiHidden/>
     <w:unhideWhenUsed/>
   </w:style>
   <w:style w:type="table" w:default="1" w:styleId="TableNormal">

</xml_diff>